<commit_message>
changed achievements doc & added mockup
</commit_message>
<xml_diff>
--- a/Doc/Achievements/achievements.docx
+++ b/Doc/Achievements/achievements.docx
@@ -4,476 +4,481 @@
   <w:body>
     <w:p>
       <w:pPr>
-        <w:pStyle w:val="berschrift1"/>
-      </w:pPr>
+        <w:pStyle w:val="StandardWeb"/>
+        <w:rPr>
+          <w:lang w:val="en-US"/>
+        </w:rPr>
+      </w:pPr>
+      <w:r>
+        <w:rPr>
+          <w:lang w:val="en-US"/>
+        </w:rPr>
+        <w:t>Achievements are small goals, which can be reached during gameplay. After reaching each goal the user will be noticed via popup. Achievements are ought to extend the user game experience.</w:t>
+      </w:r>
+    </w:p>
+    <w:p>
+      <w:pPr>
+        <w:pStyle w:val="StandardWeb"/>
+        <w:rPr>
+          <w:lang w:val="en-US"/>
+        </w:rPr>
+      </w:pPr>
+      <w:r>
+        <w:rPr>
+          <w:rStyle w:val="Fett"/>
+          <w:lang w:val="en-US"/>
+        </w:rPr>
+        <w:t>The following goals are intented:</w:t>
+      </w:r>
+    </w:p>
+    <w:p>
+      <w:pPr>
+        <w:widowControl/>
+        <w:numPr>
+          <w:ilvl w:val="0"/>
+          <w:numId w:val="5"/>
+        </w:numPr>
+        <w:spacing w:before="100" w:beforeAutospacing="1" w:after="100" w:afterAutospacing="1"/>
+      </w:pPr>
+      <w:r>
+        <w:t xml:space="preserve">Basic </w:t>
+      </w:r>
       <w:proofErr w:type="spellStart"/>
       <w:r>
-        <w:t>Achievements</w:t>
+        <w:t>achievements</w:t>
       </w:r>
       <w:proofErr w:type="spellEnd"/>
     </w:p>
     <w:p>
       <w:pPr>
-        <w:rPr>
-          <w:rFonts w:ascii="Palatino Linotype" w:hAnsi="Palatino Linotype"/>
-        </w:rPr>
-      </w:pPr>
-      <w:r>
-        <w:rPr>
-          <w:rFonts w:ascii="Palatino Linotype" w:hAnsi="Palatino Linotype"/>
-          <w:lang w:val="en-US"/>
-        </w:rPr>
-        <w:t>Achievements are</w:t>
-      </w:r>
-      <w:r>
-        <w:rPr>
-          <w:rFonts w:ascii="Palatino Linotype" w:hAnsi="Palatino Linotype"/>
-          <w:lang w:val="en-US"/>
-        </w:rPr>
-        <w:t xml:space="preserve"> small</w:t>
-      </w:r>
-      <w:r>
-        <w:rPr>
-          <w:rFonts w:ascii="Palatino Linotype" w:hAnsi="Palatino Linotype"/>
-          <w:lang w:val="en-US"/>
-        </w:rPr>
-        <w:t xml:space="preserve"> goals, which can be reached during gameplay. </w:t>
-      </w:r>
-      <w:r>
-        <w:rPr>
-          <w:rFonts w:ascii="Palatino Linotype" w:hAnsi="Palatino Linotype"/>
-          <w:lang w:val="en-US"/>
-        </w:rPr>
-        <w:t>After reaching each goal the user will be noticed via popup. Achievements are ought to extend the user game experience.</w:t>
+        <w:widowControl/>
+        <w:numPr>
+          <w:ilvl w:val="0"/>
+          <w:numId w:val="6"/>
+        </w:numPr>
+        <w:spacing w:before="100" w:beforeAutospacing="1" w:after="100" w:afterAutospacing="1"/>
+        <w:rPr>
+          <w:lang w:val="en-US"/>
+        </w:rPr>
+      </w:pPr>
+      <w:r>
+        <w:rPr>
+          <w:lang w:val="en-US"/>
+        </w:rPr>
+        <w:t>Go Roast a Toast! – first time starting a single player game</w:t>
       </w:r>
     </w:p>
     <w:p>
       <w:pPr>
-        <w:rPr>
-          <w:rFonts w:ascii="Palatino Linotype" w:hAnsi="Palatino Linotype"/>
-          <w:lang w:val="en-US"/>
-        </w:rPr>
-      </w:pPr>
-      <w:r>
-        <w:rPr>
-          <w:rFonts w:ascii="Palatino Linotype" w:hAnsi="Palatino Linotype"/>
-          <w:lang w:val="en-US"/>
-        </w:rPr>
-        <w:t xml:space="preserve"> </w:t>
+        <w:widowControl/>
+        <w:numPr>
+          <w:ilvl w:val="0"/>
+          <w:numId w:val="6"/>
+        </w:numPr>
+        <w:spacing w:before="100" w:beforeAutospacing="1" w:after="100" w:afterAutospacing="1"/>
+        <w:rPr>
+          <w:lang w:val="en-US"/>
+        </w:rPr>
+      </w:pPr>
+      <w:r>
+        <w:rPr>
+          <w:lang w:val="en-US"/>
+        </w:rPr>
+        <w:t>Who’s the bread-champ? – first time winning a multiplayer game</w:t>
       </w:r>
     </w:p>
     <w:p>
       <w:pPr>
-        <w:rPr>
-          <w:rFonts w:ascii="Palatino Linotype" w:hAnsi="Palatino Linotype"/>
-          <w:lang w:val="en-US"/>
-        </w:rPr>
-      </w:pPr>
-      <w:r>
-        <w:rPr>
-          <w:rFonts w:ascii="Palatino Linotype" w:hAnsi="Palatino Linotype"/>
-          <w:lang w:val="en-US"/>
-        </w:rPr>
-        <w:t xml:space="preserve">The following goals are </w:t>
-      </w:r>
-      <w:proofErr w:type="spellStart"/>
-      <w:r>
-        <w:rPr>
-          <w:rFonts w:ascii="Palatino Linotype" w:hAnsi="Palatino Linotype"/>
-          <w:lang w:val="en-US"/>
-        </w:rPr>
-        <w:t>intented</w:t>
-      </w:r>
-      <w:proofErr w:type="spellEnd"/>
-      <w:r>
-        <w:rPr>
-          <w:rFonts w:ascii="Palatino Linotype" w:hAnsi="Palatino Linotype"/>
-          <w:lang w:val="en-US"/>
-        </w:rPr>
-        <w:t>:</w:t>
+        <w:widowControl/>
+        <w:numPr>
+          <w:ilvl w:val="0"/>
+          <w:numId w:val="6"/>
+        </w:numPr>
+        <w:spacing w:before="100" w:beforeAutospacing="1" w:after="100" w:afterAutospacing="1"/>
+        <w:rPr>
+          <w:lang w:val="en-US"/>
+        </w:rPr>
+      </w:pPr>
+      <w:r>
+        <w:rPr>
+          <w:lang w:val="en-US"/>
+        </w:rPr>
+        <w:t>Interesting isn’t it? – reading about the team</w:t>
       </w:r>
     </w:p>
     <w:p>
       <w:pPr>
-        <w:pStyle w:val="Listenabsatz"/>
+        <w:widowControl/>
         <w:numPr>
           <w:ilvl w:val="0"/>
-          <w:numId w:val="2"/>
+          <w:numId w:val="7"/>
         </w:numPr>
-        <w:rPr>
-          <w:rFonts w:ascii="Palatino Linotype" w:hAnsi="Palatino Linotype"/>
-          <w:lang w:val="en-US"/>
-        </w:rPr>
-      </w:pPr>
-      <w:r>
-        <w:rPr>
-          <w:rFonts w:ascii="Palatino Linotype" w:hAnsi="Palatino Linotype"/>
-          <w:lang w:val="en-US"/>
-        </w:rPr>
-        <w:t>Basic achievements</w:t>
-      </w:r>
+        <w:spacing w:before="100" w:beforeAutospacing="1" w:after="100" w:afterAutospacing="1"/>
+      </w:pPr>
+      <w:proofErr w:type="spellStart"/>
+      <w:r>
+        <w:t>Gameplay</w:t>
+      </w:r>
+      <w:proofErr w:type="spellEnd"/>
     </w:p>
     <w:p>
       <w:pPr>
-        <w:pStyle w:val="Listenabsatz"/>
+        <w:widowControl/>
         <w:numPr>
           <w:ilvl w:val="0"/>
-          <w:numId w:val="1"/>
+          <w:numId w:val="8"/>
         </w:numPr>
-        <w:rPr>
-          <w:rFonts w:ascii="Palatino Linotype" w:hAnsi="Palatino Linotype"/>
-          <w:lang w:val="en-US"/>
-        </w:rPr>
-      </w:pPr>
-      <w:r>
-        <w:rPr>
-          <w:rFonts w:ascii="Palatino Linotype" w:hAnsi="Palatino Linotype"/>
-          <w:lang w:val="en-US"/>
-        </w:rPr>
-        <w:t>Go Roast a Toast! – first time starting a</w:t>
-      </w:r>
-      <w:r>
-        <w:rPr>
-          <w:rFonts w:ascii="Palatino Linotype" w:hAnsi="Palatino Linotype"/>
-          <w:lang w:val="en-US"/>
-        </w:rPr>
-        <w:t xml:space="preserve"> single player</w:t>
-      </w:r>
-      <w:r>
-        <w:rPr>
-          <w:rFonts w:ascii="Palatino Linotype" w:hAnsi="Palatino Linotype"/>
-          <w:lang w:val="en-US"/>
-        </w:rPr>
-        <w:t xml:space="preserve"> game</w:t>
+        <w:spacing w:before="100" w:beforeAutospacing="1" w:after="100" w:afterAutospacing="1"/>
+        <w:rPr>
+          <w:lang w:val="en-US"/>
+        </w:rPr>
+      </w:pPr>
+      <w:r>
+        <w:rPr>
+          <w:lang w:val="en-US"/>
+        </w:rPr>
+        <w:t>Nice Toast! – first time making a perfect toast</w:t>
       </w:r>
     </w:p>
     <w:p>
       <w:pPr>
-        <w:pStyle w:val="Listenabsatz"/>
+        <w:widowControl/>
         <w:numPr>
           <w:ilvl w:val="0"/>
-          <w:numId w:val="1"/>
+          <w:numId w:val="8"/>
         </w:numPr>
-        <w:rPr>
-          <w:rFonts w:ascii="Palatino Linotype" w:hAnsi="Palatino Linotype"/>
-          <w:lang w:val="en-US"/>
-        </w:rPr>
-      </w:pPr>
-      <w:r>
-        <w:rPr>
-          <w:rFonts w:ascii="Palatino Linotype" w:hAnsi="Palatino Linotype"/>
-          <w:lang w:val="en-US"/>
-        </w:rPr>
-        <w:t xml:space="preserve">Who’s the bread-champ? – first time winning a multiplayer game </w:t>
+        <w:spacing w:before="100" w:beforeAutospacing="1" w:after="100" w:afterAutospacing="1"/>
+        <w:rPr>
+          <w:lang w:val="en-US"/>
+        </w:rPr>
+      </w:pPr>
+      <w:r>
+        <w:rPr>
+          <w:lang w:val="en-US"/>
+        </w:rPr>
+        <w:t>Go buy some new Toast! - first time buying a better Toaster</w:t>
       </w:r>
     </w:p>
     <w:p>
       <w:pPr>
-        <w:pStyle w:val="Listenabsatz"/>
+        <w:widowControl/>
         <w:numPr>
           <w:ilvl w:val="0"/>
-          <w:numId w:val="1"/>
+          <w:numId w:val="8"/>
         </w:numPr>
-        <w:rPr>
-          <w:rFonts w:ascii="Palatino Linotype" w:hAnsi="Palatino Linotype"/>
-          <w:lang w:val="en-US"/>
-        </w:rPr>
-      </w:pPr>
-      <w:r>
-        <w:rPr>
-          <w:rFonts w:ascii="Palatino Linotype" w:hAnsi="Palatino Linotype"/>
-          <w:lang w:val="en-US"/>
-        </w:rPr>
-        <w:t>Interesting isn’t it? – reading about the team</w:t>
+        <w:spacing w:before="100" w:beforeAutospacing="1" w:after="100" w:afterAutospacing="1"/>
+        <w:rPr>
+          <w:lang w:val="en-US"/>
+        </w:rPr>
+      </w:pPr>
+      <w:r>
+        <w:rPr>
+          <w:lang w:val="en-US"/>
+        </w:rPr>
+        <w:t>Give me Power Edison! - first time buying a better Toaster</w:t>
       </w:r>
     </w:p>
     <w:p>
       <w:pPr>
-        <w:pStyle w:val="Listenabsatz"/>
+        <w:widowControl/>
         <w:numPr>
           <w:ilvl w:val="0"/>
-          <w:numId w:val="1"/>
+          <w:numId w:val="8"/>
         </w:numPr>
-        <w:rPr>
-          <w:rFonts w:ascii="Palatino Linotype" w:hAnsi="Palatino Linotype"/>
-          <w:lang w:val="en-US"/>
-        </w:rPr>
-      </w:pPr>
-      <w:r>
-        <w:rPr>
-          <w:rFonts w:ascii="Palatino Linotype" w:hAnsi="Palatino Linotype"/>
-          <w:lang w:val="en-US"/>
-        </w:rPr>
-        <w:t>Go buy some new Toast! – buying of a better Toast</w:t>
+        <w:spacing w:before="100" w:beforeAutospacing="1" w:after="100" w:afterAutospacing="1"/>
+        <w:rPr>
+          <w:lang w:val="en-US"/>
+        </w:rPr>
+      </w:pPr>
+      <w:r>
+        <w:rPr>
+          <w:lang w:val="en-US"/>
+        </w:rPr>
+        <w:t>Toasting spree - 10 perfect toasts after each other</w:t>
       </w:r>
     </w:p>
     <w:p>
       <w:pPr>
-        <w:pStyle w:val="Listenabsatz"/>
+        <w:widowControl/>
         <w:numPr>
           <w:ilvl w:val="0"/>
-          <w:numId w:val="1"/>
+          <w:numId w:val="8"/>
         </w:numPr>
-        <w:rPr>
-          <w:rFonts w:ascii="Palatino Linotype" w:hAnsi="Palatino Linotype"/>
-          <w:lang w:val="en-US"/>
-        </w:rPr>
-      </w:pPr>
-      <w:r>
-        <w:rPr>
-          <w:rFonts w:ascii="Palatino Linotype" w:hAnsi="Palatino Linotype"/>
-          <w:lang w:val="en-US"/>
-        </w:rPr>
-        <w:t>Give me Power Edison! – buying of a better Toaster</w:t>
+        <w:spacing w:before="100" w:beforeAutospacing="1" w:after="100" w:afterAutospacing="1"/>
+        <w:rPr>
+          <w:lang w:val="en-US"/>
+        </w:rPr>
+      </w:pPr>
+      <w:r>
+        <w:rPr>
+          <w:lang w:val="en-US"/>
+        </w:rPr>
+        <w:t xml:space="preserve">Like a </w:t>
+      </w:r>
+      <w:proofErr w:type="spellStart"/>
+      <w:r>
+        <w:rPr>
+          <w:lang w:val="en-US"/>
+        </w:rPr>
+        <w:t>ToaPro</w:t>
+      </w:r>
+      <w:proofErr w:type="spellEnd"/>
+      <w:r>
+        <w:rPr>
+          <w:lang w:val="en-US"/>
+        </w:rPr>
+        <w:t xml:space="preserve"> – 20 perfect toasts after each other</w:t>
       </w:r>
     </w:p>
     <w:p>
       <w:pPr>
-        <w:pStyle w:val="Listenabsatz"/>
+        <w:widowControl/>
         <w:numPr>
           <w:ilvl w:val="0"/>
-          <w:numId w:val="1"/>
+          <w:numId w:val="8"/>
         </w:numPr>
-        <w:rPr>
-          <w:rFonts w:ascii="Palatino Linotype" w:hAnsi="Palatino Linotype"/>
-          <w:lang w:val="en-US"/>
-        </w:rPr>
-      </w:pPr>
-      <w:r>
-        <w:rPr>
-          <w:rFonts w:ascii="Palatino Linotype" w:hAnsi="Palatino Linotype"/>
-          <w:lang w:val="en-US"/>
-        </w:rPr>
-        <w:t>Toasting spree – 10 perfect toasts after each other</w:t>
+        <w:spacing w:before="100" w:beforeAutospacing="1" w:after="100" w:afterAutospacing="1"/>
+        <w:rPr>
+          <w:lang w:val="en-US"/>
+        </w:rPr>
+      </w:pPr>
+      <w:r>
+        <w:rPr>
+          <w:lang w:val="en-US"/>
+        </w:rPr>
+        <w:t>You get the idea – toasted 10 toasts</w:t>
       </w:r>
     </w:p>
     <w:p>
       <w:pPr>
-        <w:pStyle w:val="Listenabsatz"/>
-        <w:rPr>
-          <w:rFonts w:ascii="Palatino Linotype" w:hAnsi="Palatino Linotype"/>
-          <w:lang w:val="en-US"/>
-        </w:rPr>
-      </w:pPr>
+        <w:widowControl/>
+        <w:numPr>
+          <w:ilvl w:val="0"/>
+          <w:numId w:val="8"/>
+        </w:numPr>
+        <w:spacing w:before="100" w:beforeAutospacing="1" w:after="100" w:afterAutospacing="1"/>
+        <w:rPr>
+          <w:lang w:val="en-US"/>
+        </w:rPr>
+      </w:pPr>
+      <w:r>
+        <w:rPr>
+          <w:lang w:val="en-US"/>
+        </w:rPr>
+        <w:t>The more the better – toasted 50 toasts</w:t>
+      </w:r>
     </w:p>
     <w:p>
       <w:pPr>
-        <w:pStyle w:val="Listenabsatz"/>
+        <w:widowControl/>
         <w:numPr>
           <w:ilvl w:val="0"/>
-          <w:numId w:val="2"/>
+          <w:numId w:val="8"/>
         </w:numPr>
-        <w:rPr>
-          <w:rFonts w:ascii="Palatino Linotype" w:hAnsi="Palatino Linotype"/>
-          <w:lang w:val="en-US"/>
-        </w:rPr>
-      </w:pPr>
-      <w:r>
-        <w:rPr>
-          <w:rFonts w:ascii="Palatino Linotype" w:hAnsi="Palatino Linotype"/>
-          <w:lang w:val="en-US"/>
-        </w:rPr>
-        <w:t>Roasting</w:t>
-      </w:r>
+        <w:spacing w:before="100" w:beforeAutospacing="1" w:after="100" w:afterAutospacing="1"/>
+      </w:pPr>
+      <w:r>
+        <w:t xml:space="preserve">I </w:t>
+      </w:r>
+      <w:proofErr w:type="spellStart"/>
+      <w:r>
+        <w:t>love</w:t>
+      </w:r>
+      <w:proofErr w:type="spellEnd"/>
+      <w:r>
+        <w:t xml:space="preserve"> </w:t>
+      </w:r>
+      <w:proofErr w:type="spellStart"/>
+      <w:r>
+        <w:t>bread</w:t>
+      </w:r>
+      <w:proofErr w:type="spellEnd"/>
+      <w:r>
+        <w:t xml:space="preserve"> – </w:t>
+      </w:r>
+      <w:proofErr w:type="spellStart"/>
+      <w:r>
+        <w:t>toasted</w:t>
+      </w:r>
+      <w:proofErr w:type="spellEnd"/>
+      <w:r>
+        <w:t xml:space="preserve"> 100 </w:t>
+      </w:r>
+      <w:proofErr w:type="spellStart"/>
+      <w:r>
+        <w:t>toasts</w:t>
+      </w:r>
+      <w:proofErr w:type="spellEnd"/>
     </w:p>
     <w:p>
       <w:pPr>
-        <w:pStyle w:val="Listenabsatz"/>
+        <w:widowControl/>
         <w:numPr>
           <w:ilvl w:val="0"/>
-          <w:numId w:val="3"/>
+          <w:numId w:val="8"/>
         </w:numPr>
-        <w:rPr>
-          <w:rFonts w:ascii="Palatino Linotype" w:hAnsi="Palatino Linotype"/>
-          <w:lang w:val="en-US"/>
-        </w:rPr>
-      </w:pPr>
-      <w:r>
-        <w:rPr>
-          <w:rFonts w:ascii="Palatino Linotype" w:hAnsi="Palatino Linotype"/>
-          <w:lang w:val="en-US"/>
-        </w:rPr>
-        <w:t>You get the idea – toasted 10 toasts</w:t>
-      </w:r>
+        <w:spacing w:before="100" w:beforeAutospacing="1" w:after="100" w:afterAutospacing="1"/>
+      </w:pPr>
+      <w:r>
+        <w:t xml:space="preserve">Hurt </w:t>
+      </w:r>
+      <w:proofErr w:type="spellStart"/>
+      <w:r>
+        <w:t>me</w:t>
+      </w:r>
+      <w:proofErr w:type="spellEnd"/>
+      <w:r>
+        <w:t xml:space="preserve"> </w:t>
+      </w:r>
+      <w:proofErr w:type="spellStart"/>
+      <w:r>
+        <w:t>toasty</w:t>
+      </w:r>
+      <w:proofErr w:type="spellEnd"/>
+      <w:r>
+        <w:t xml:space="preserve"> – </w:t>
+      </w:r>
+      <w:proofErr w:type="spellStart"/>
+      <w:r>
+        <w:t>toasted</w:t>
+      </w:r>
+      <w:proofErr w:type="spellEnd"/>
+      <w:r>
+        <w:t xml:space="preserve"> 500 </w:t>
+      </w:r>
+      <w:proofErr w:type="spellStart"/>
+      <w:r>
+        <w:t>toasts</w:t>
+      </w:r>
+      <w:proofErr w:type="spellEnd"/>
     </w:p>
     <w:p>
       <w:pPr>
-        <w:pStyle w:val="Listenabsatz"/>
+        <w:widowControl/>
         <w:numPr>
           <w:ilvl w:val="0"/>
-          <w:numId w:val="3"/>
+          <w:numId w:val="8"/>
         </w:numPr>
-        <w:rPr>
-          <w:rFonts w:ascii="Palatino Linotype" w:hAnsi="Palatino Linotype"/>
-          <w:lang w:val="en-US"/>
-        </w:rPr>
-      </w:pPr>
-      <w:r>
-        <w:rPr>
-          <w:rFonts w:ascii="Palatino Linotype" w:hAnsi="Palatino Linotype"/>
-          <w:lang w:val="en-US"/>
-        </w:rPr>
-        <w:t>The more the better – toasted 50 toasts</w:t>
-      </w:r>
+        <w:spacing w:before="100" w:beforeAutospacing="1" w:after="100" w:afterAutospacing="1"/>
+      </w:pPr>
+      <w:proofErr w:type="spellStart"/>
+      <w:r>
+        <w:t>Please</w:t>
+      </w:r>
+      <w:proofErr w:type="spellEnd"/>
+      <w:r>
+        <w:t xml:space="preserve"> </w:t>
+      </w:r>
+      <w:proofErr w:type="spellStart"/>
+      <w:r>
+        <w:t>no</w:t>
+      </w:r>
+      <w:proofErr w:type="spellEnd"/>
+      <w:r>
+        <w:t xml:space="preserve"> </w:t>
+      </w:r>
+      <w:proofErr w:type="spellStart"/>
+      <w:r>
+        <w:t>more</w:t>
+      </w:r>
+      <w:proofErr w:type="spellEnd"/>
+      <w:r>
+        <w:t xml:space="preserve"> – </w:t>
+      </w:r>
+      <w:proofErr w:type="spellStart"/>
+      <w:r>
+        <w:t>toasted</w:t>
+      </w:r>
+      <w:proofErr w:type="spellEnd"/>
+      <w:r>
+        <w:t xml:space="preserve"> 1000 </w:t>
+      </w:r>
+      <w:proofErr w:type="spellStart"/>
+      <w:r>
+        <w:t>toasts</w:t>
+      </w:r>
+      <w:proofErr w:type="spellEnd"/>
     </w:p>
     <w:p>
       <w:pPr>
-        <w:pStyle w:val="Listenabsatz"/>
+        <w:widowControl/>
         <w:numPr>
           <w:ilvl w:val="0"/>
-          <w:numId w:val="3"/>
+          <w:numId w:val="8"/>
         </w:numPr>
-        <w:rPr>
-          <w:rFonts w:ascii="Palatino Linotype" w:hAnsi="Palatino Linotype"/>
-          <w:lang w:val="en-US"/>
-        </w:rPr>
-      </w:pPr>
-      <w:r>
-        <w:rPr>
-          <w:rFonts w:ascii="Palatino Linotype" w:hAnsi="Palatino Linotype"/>
-          <w:lang w:val="en-US"/>
-        </w:rPr>
-        <w:t>I love bread – toasted 100 toasts</w:t>
+        <w:spacing w:before="100" w:beforeAutospacing="1" w:after="100" w:afterAutospacing="1"/>
+        <w:rPr>
+          <w:lang w:val="en-US"/>
+        </w:rPr>
+      </w:pPr>
+      <w:r>
+        <w:rPr>
+          <w:lang w:val="en-US"/>
+        </w:rPr>
+        <w:t>Warp 7 Mr. Toast! – toasted within 1 seconds</w:t>
       </w:r>
     </w:p>
     <w:p>
       <w:pPr>
-        <w:pStyle w:val="Listenabsatz"/>
+        <w:widowControl/>
         <w:numPr>
           <w:ilvl w:val="0"/>
-          <w:numId w:val="3"/>
+          <w:numId w:val="8"/>
         </w:numPr>
-        <w:rPr>
-          <w:rFonts w:ascii="Palatino Linotype" w:hAnsi="Palatino Linotype"/>
-          <w:lang w:val="en-US"/>
-        </w:rPr>
-      </w:pPr>
-      <w:r>
-        <w:rPr>
-          <w:rFonts w:ascii="Palatino Linotype" w:hAnsi="Palatino Linotype"/>
-          <w:lang w:val="en-US"/>
-        </w:rPr>
-        <w:t>Hurt me toasty – toasted 500 toasts</w:t>
-      </w:r>
+        <w:spacing w:before="100" w:beforeAutospacing="1" w:after="100" w:afterAutospacing="1"/>
+      </w:pPr>
+      <w:proofErr w:type="spellStart"/>
+      <w:r>
+        <w:t>Manipulating</w:t>
+      </w:r>
+      <w:proofErr w:type="spellEnd"/>
+      <w:r>
+        <w:t xml:space="preserve"> time! – </w:t>
+      </w:r>
+      <w:proofErr w:type="spellStart"/>
+      <w:r>
+        <w:t>toasted</w:t>
+      </w:r>
+      <w:proofErr w:type="spellEnd"/>
+      <w:r>
+        <w:t xml:space="preserve"> </w:t>
+      </w:r>
+      <w:proofErr w:type="spellStart"/>
+      <w:r>
+        <w:t>within</w:t>
+      </w:r>
+      <w:proofErr w:type="spellEnd"/>
+      <w:r>
+        <w:t xml:space="preserve"> 0,5 </w:t>
+      </w:r>
+      <w:proofErr w:type="spellStart"/>
+      <w:r>
+        <w:t>second</w:t>
+      </w:r>
+      <w:proofErr w:type="spellEnd"/>
     </w:p>
     <w:p>
       <w:pPr>
-        <w:pStyle w:val="Listenabsatz"/>
-        <w:numPr>
-          <w:ilvl w:val="0"/>
-          <w:numId w:val="3"/>
-        </w:numPr>
-        <w:rPr>
-          <w:rFonts w:ascii="Palatino Linotype" w:hAnsi="Palatino Linotype"/>
-          <w:lang w:val="en-US"/>
-        </w:rPr>
-      </w:pPr>
-      <w:r>
-        <w:rPr>
-          <w:rFonts w:ascii="Palatino Linotype" w:hAnsi="Palatino Linotype"/>
-          <w:lang w:val="en-US"/>
-        </w:rPr>
-        <w:t>Please no more – toasted 1000 toasts</w:t>
+        <w:pStyle w:val="berschrift6"/>
+        <w:rPr>
+          <w:lang w:val="en-US"/>
+        </w:rPr>
+      </w:pPr>
+      <w:r>
+        <w:rPr>
+          <w:lang w:val="en-US"/>
+        </w:rPr>
+        <w:t>(Minor changes in amount of achievements are possible)</w:t>
       </w:r>
     </w:p>
     <w:p>
       <w:pPr>
         <w:rPr>
-          <w:rFonts w:ascii="Palatino Linotype" w:hAnsi="Palatino Linotype"/>
           <w:lang w:val="en-US"/>
         </w:rPr>
       </w:pPr>
       <w:bookmarkStart w:id="0" w:name="_GoBack"/>
       <w:bookmarkEnd w:id="0"/>
-    </w:p>
-    <w:p>
-      <w:pPr>
-        <w:pStyle w:val="Listenabsatz"/>
-        <w:numPr>
-          <w:ilvl w:val="0"/>
-          <w:numId w:val="2"/>
-        </w:numPr>
-        <w:rPr>
-          <w:rFonts w:ascii="Palatino Linotype" w:hAnsi="Palatino Linotype"/>
-          <w:lang w:val="en-US"/>
-        </w:rPr>
-      </w:pPr>
-      <w:r>
-        <w:rPr>
-          <w:rFonts w:ascii="Palatino Linotype" w:hAnsi="Palatino Linotype"/>
-          <w:lang w:val="en-US"/>
-        </w:rPr>
-        <w:t>Time (final toast must be in condition good or above)</w:t>
-      </w:r>
-    </w:p>
-    <w:p>
-      <w:pPr>
-        <w:pStyle w:val="Listenabsatz"/>
-        <w:numPr>
-          <w:ilvl w:val="0"/>
-          <w:numId w:val="4"/>
-        </w:numPr>
-        <w:rPr>
-          <w:rFonts w:ascii="Palatino Linotype" w:hAnsi="Palatino Linotype"/>
-          <w:lang w:val="en-US"/>
-        </w:rPr>
-      </w:pPr>
-      <w:r>
-        <w:rPr>
-          <w:rFonts w:ascii="Palatino Linotype" w:hAnsi="Palatino Linotype"/>
-          <w:lang w:val="en-US"/>
-        </w:rPr>
-        <w:t>Warp 7 Mr. Sulu! – toasted within 1,5 seconds</w:t>
-      </w:r>
-    </w:p>
-    <w:p>
-      <w:pPr>
-        <w:pStyle w:val="Listenabsatz"/>
-        <w:numPr>
-          <w:ilvl w:val="0"/>
-          <w:numId w:val="4"/>
-        </w:numPr>
-        <w:rPr>
-          <w:rFonts w:ascii="Palatino Linotype" w:hAnsi="Palatino Linotype"/>
-          <w:lang w:val="en-US"/>
-        </w:rPr>
-      </w:pPr>
-      <w:r>
-        <w:rPr>
-          <w:rFonts w:ascii="Palatino Linotype" w:hAnsi="Palatino Linotype"/>
-          <w:lang w:val="en-US"/>
-        </w:rPr>
-        <w:t>You’re m</w:t>
-      </w:r>
-      <w:r>
-        <w:rPr>
-          <w:rFonts w:ascii="Palatino Linotype" w:hAnsi="Palatino Linotype"/>
-          <w:lang w:val="en-US"/>
-        </w:rPr>
-        <w:t>anipulating time</w:t>
-      </w:r>
-      <w:r>
-        <w:rPr>
-          <w:rFonts w:ascii="Palatino Linotype" w:hAnsi="Palatino Linotype"/>
-          <w:lang w:val="en-US"/>
-        </w:rPr>
-        <w:t>!</w:t>
-      </w:r>
-      <w:r>
-        <w:rPr>
-          <w:rFonts w:ascii="Palatino Linotype" w:hAnsi="Palatino Linotype"/>
-          <w:lang w:val="en-US"/>
-        </w:rPr>
-        <w:t xml:space="preserve"> – toasted within 1 second</w:t>
-      </w:r>
-    </w:p>
-    <w:p>
-      <w:pPr>
-        <w:rPr>
-          <w:rFonts w:ascii="Palatino Linotype" w:hAnsi="Palatino Linotype"/>
-          <w:lang w:val="en-US"/>
-        </w:rPr>
-      </w:pPr>
     </w:p>
     <w:sectPr>
       <w:pgSz w:w="11906" w:h="16838"/>
@@ -748,7 +753,7 @@
   <w:abstractNum w:abstractNumId="3">
     <w:nsid w:val="22CF11E9"/>
     <w:multiLevelType w:val="hybridMultilevel"/>
-    <w:tmpl w:val="B3A2BD6A"/>
+    <w:tmpl w:val="FA1C85B0"/>
     <w:lvl w:ilvl="0" w:tplc="0407000F">
       <w:start w:val="1"/>
       <w:numFmt w:val="decimal"/>
@@ -829,6 +834,530 @@
       <w:pPr>
         <w:ind w:left="6480" w:hanging="180"/>
       </w:pPr>
+    </w:lvl>
+  </w:abstractNum>
+  <w:abstractNum w:abstractNumId="4">
+    <w:nsid w:val="36D8466F"/>
+    <w:multiLevelType w:val="multilevel"/>
+    <w:tmpl w:val="C2024942"/>
+    <w:lvl w:ilvl="0">
+      <w:start w:val="1"/>
+      <w:numFmt w:val="bullet"/>
+      <w:lvlText w:val=""/>
+      <w:lvlJc w:val="left"/>
+      <w:pPr>
+        <w:tabs>
+          <w:tab w:val="num" w:pos="720"/>
+        </w:tabs>
+        <w:ind w:left="720" w:hanging="360"/>
+      </w:pPr>
+      <w:rPr>
+        <w:rFonts w:ascii="Symbol" w:hAnsi="Symbol" w:hint="default"/>
+        <w:sz w:val="20"/>
+      </w:rPr>
+    </w:lvl>
+    <w:lvl w:ilvl="1" w:tentative="1">
+      <w:start w:val="1"/>
+      <w:numFmt w:val="bullet"/>
+      <w:lvlText w:val="o"/>
+      <w:lvlJc w:val="left"/>
+      <w:pPr>
+        <w:tabs>
+          <w:tab w:val="num" w:pos="1440"/>
+        </w:tabs>
+        <w:ind w:left="1440" w:hanging="360"/>
+      </w:pPr>
+      <w:rPr>
+        <w:rFonts w:ascii="Courier New" w:hAnsi="Courier New" w:hint="default"/>
+        <w:sz w:val="20"/>
+      </w:rPr>
+    </w:lvl>
+    <w:lvl w:ilvl="2" w:tentative="1">
+      <w:start w:val="1"/>
+      <w:numFmt w:val="bullet"/>
+      <w:lvlText w:val=""/>
+      <w:lvlJc w:val="left"/>
+      <w:pPr>
+        <w:tabs>
+          <w:tab w:val="num" w:pos="2160"/>
+        </w:tabs>
+        <w:ind w:left="2160" w:hanging="360"/>
+      </w:pPr>
+      <w:rPr>
+        <w:rFonts w:ascii="Wingdings" w:hAnsi="Wingdings" w:hint="default"/>
+        <w:sz w:val="20"/>
+      </w:rPr>
+    </w:lvl>
+    <w:lvl w:ilvl="3" w:tentative="1">
+      <w:start w:val="1"/>
+      <w:numFmt w:val="bullet"/>
+      <w:lvlText w:val=""/>
+      <w:lvlJc w:val="left"/>
+      <w:pPr>
+        <w:tabs>
+          <w:tab w:val="num" w:pos="2880"/>
+        </w:tabs>
+        <w:ind w:left="2880" w:hanging="360"/>
+      </w:pPr>
+      <w:rPr>
+        <w:rFonts w:ascii="Wingdings" w:hAnsi="Wingdings" w:hint="default"/>
+        <w:sz w:val="20"/>
+      </w:rPr>
+    </w:lvl>
+    <w:lvl w:ilvl="4" w:tentative="1">
+      <w:start w:val="1"/>
+      <w:numFmt w:val="bullet"/>
+      <w:lvlText w:val=""/>
+      <w:lvlJc w:val="left"/>
+      <w:pPr>
+        <w:tabs>
+          <w:tab w:val="num" w:pos="3600"/>
+        </w:tabs>
+        <w:ind w:left="3600" w:hanging="360"/>
+      </w:pPr>
+      <w:rPr>
+        <w:rFonts w:ascii="Wingdings" w:hAnsi="Wingdings" w:hint="default"/>
+        <w:sz w:val="20"/>
+      </w:rPr>
+    </w:lvl>
+    <w:lvl w:ilvl="5" w:tentative="1">
+      <w:start w:val="1"/>
+      <w:numFmt w:val="bullet"/>
+      <w:lvlText w:val=""/>
+      <w:lvlJc w:val="left"/>
+      <w:pPr>
+        <w:tabs>
+          <w:tab w:val="num" w:pos="4320"/>
+        </w:tabs>
+        <w:ind w:left="4320" w:hanging="360"/>
+      </w:pPr>
+      <w:rPr>
+        <w:rFonts w:ascii="Wingdings" w:hAnsi="Wingdings" w:hint="default"/>
+        <w:sz w:val="20"/>
+      </w:rPr>
+    </w:lvl>
+    <w:lvl w:ilvl="6" w:tentative="1">
+      <w:start w:val="1"/>
+      <w:numFmt w:val="bullet"/>
+      <w:lvlText w:val=""/>
+      <w:lvlJc w:val="left"/>
+      <w:pPr>
+        <w:tabs>
+          <w:tab w:val="num" w:pos="5040"/>
+        </w:tabs>
+        <w:ind w:left="5040" w:hanging="360"/>
+      </w:pPr>
+      <w:rPr>
+        <w:rFonts w:ascii="Wingdings" w:hAnsi="Wingdings" w:hint="default"/>
+        <w:sz w:val="20"/>
+      </w:rPr>
+    </w:lvl>
+    <w:lvl w:ilvl="7" w:tentative="1">
+      <w:start w:val="1"/>
+      <w:numFmt w:val="bullet"/>
+      <w:lvlText w:val=""/>
+      <w:lvlJc w:val="left"/>
+      <w:pPr>
+        <w:tabs>
+          <w:tab w:val="num" w:pos="5760"/>
+        </w:tabs>
+        <w:ind w:left="5760" w:hanging="360"/>
+      </w:pPr>
+      <w:rPr>
+        <w:rFonts w:ascii="Wingdings" w:hAnsi="Wingdings" w:hint="default"/>
+        <w:sz w:val="20"/>
+      </w:rPr>
+    </w:lvl>
+    <w:lvl w:ilvl="8" w:tentative="1">
+      <w:start w:val="1"/>
+      <w:numFmt w:val="bullet"/>
+      <w:lvlText w:val=""/>
+      <w:lvlJc w:val="left"/>
+      <w:pPr>
+        <w:tabs>
+          <w:tab w:val="num" w:pos="6480"/>
+        </w:tabs>
+        <w:ind w:left="6480" w:hanging="360"/>
+      </w:pPr>
+      <w:rPr>
+        <w:rFonts w:ascii="Wingdings" w:hAnsi="Wingdings" w:hint="default"/>
+        <w:sz w:val="20"/>
+      </w:rPr>
+    </w:lvl>
+  </w:abstractNum>
+  <w:abstractNum w:abstractNumId="5">
+    <w:nsid w:val="504D6879"/>
+    <w:multiLevelType w:val="multilevel"/>
+    <w:tmpl w:val="5C4E7CD0"/>
+    <w:lvl w:ilvl="0">
+      <w:start w:val="1"/>
+      <w:numFmt w:val="decimal"/>
+      <w:lvlText w:val="%1."/>
+      <w:lvlJc w:val="left"/>
+      <w:pPr>
+        <w:tabs>
+          <w:tab w:val="num" w:pos="720"/>
+        </w:tabs>
+        <w:ind w:left="720" w:hanging="360"/>
+      </w:pPr>
+    </w:lvl>
+    <w:lvl w:ilvl="1" w:tentative="1">
+      <w:start w:val="1"/>
+      <w:numFmt w:val="decimal"/>
+      <w:lvlText w:val="%2."/>
+      <w:lvlJc w:val="left"/>
+      <w:pPr>
+        <w:tabs>
+          <w:tab w:val="num" w:pos="1440"/>
+        </w:tabs>
+        <w:ind w:left="1440" w:hanging="360"/>
+      </w:pPr>
+    </w:lvl>
+    <w:lvl w:ilvl="2" w:tentative="1">
+      <w:start w:val="1"/>
+      <w:numFmt w:val="decimal"/>
+      <w:lvlText w:val="%3."/>
+      <w:lvlJc w:val="left"/>
+      <w:pPr>
+        <w:tabs>
+          <w:tab w:val="num" w:pos="2160"/>
+        </w:tabs>
+        <w:ind w:left="2160" w:hanging="360"/>
+      </w:pPr>
+    </w:lvl>
+    <w:lvl w:ilvl="3" w:tentative="1">
+      <w:start w:val="1"/>
+      <w:numFmt w:val="decimal"/>
+      <w:lvlText w:val="%4."/>
+      <w:lvlJc w:val="left"/>
+      <w:pPr>
+        <w:tabs>
+          <w:tab w:val="num" w:pos="2880"/>
+        </w:tabs>
+        <w:ind w:left="2880" w:hanging="360"/>
+      </w:pPr>
+    </w:lvl>
+    <w:lvl w:ilvl="4" w:tentative="1">
+      <w:start w:val="1"/>
+      <w:numFmt w:val="decimal"/>
+      <w:lvlText w:val="%5."/>
+      <w:lvlJc w:val="left"/>
+      <w:pPr>
+        <w:tabs>
+          <w:tab w:val="num" w:pos="3600"/>
+        </w:tabs>
+        <w:ind w:left="3600" w:hanging="360"/>
+      </w:pPr>
+    </w:lvl>
+    <w:lvl w:ilvl="5" w:tentative="1">
+      <w:start w:val="1"/>
+      <w:numFmt w:val="decimal"/>
+      <w:lvlText w:val="%6."/>
+      <w:lvlJc w:val="left"/>
+      <w:pPr>
+        <w:tabs>
+          <w:tab w:val="num" w:pos="4320"/>
+        </w:tabs>
+        <w:ind w:left="4320" w:hanging="360"/>
+      </w:pPr>
+    </w:lvl>
+    <w:lvl w:ilvl="6" w:tentative="1">
+      <w:start w:val="1"/>
+      <w:numFmt w:val="decimal"/>
+      <w:lvlText w:val="%7."/>
+      <w:lvlJc w:val="left"/>
+      <w:pPr>
+        <w:tabs>
+          <w:tab w:val="num" w:pos="5040"/>
+        </w:tabs>
+        <w:ind w:left="5040" w:hanging="360"/>
+      </w:pPr>
+    </w:lvl>
+    <w:lvl w:ilvl="7" w:tentative="1">
+      <w:start w:val="1"/>
+      <w:numFmt w:val="decimal"/>
+      <w:lvlText w:val="%8."/>
+      <w:lvlJc w:val="left"/>
+      <w:pPr>
+        <w:tabs>
+          <w:tab w:val="num" w:pos="5760"/>
+        </w:tabs>
+        <w:ind w:left="5760" w:hanging="360"/>
+      </w:pPr>
+    </w:lvl>
+    <w:lvl w:ilvl="8" w:tentative="1">
+      <w:start w:val="1"/>
+      <w:numFmt w:val="decimal"/>
+      <w:lvlText w:val="%9."/>
+      <w:lvlJc w:val="left"/>
+      <w:pPr>
+        <w:tabs>
+          <w:tab w:val="num" w:pos="6480"/>
+        </w:tabs>
+        <w:ind w:left="6480" w:hanging="360"/>
+      </w:pPr>
+    </w:lvl>
+  </w:abstractNum>
+  <w:abstractNum w:abstractNumId="6">
+    <w:nsid w:val="5C266DEA"/>
+    <w:multiLevelType w:val="multilevel"/>
+    <w:tmpl w:val="DD90634C"/>
+    <w:lvl w:ilvl="0">
+      <w:start w:val="1"/>
+      <w:numFmt w:val="decimal"/>
+      <w:lvlText w:val="%1."/>
+      <w:lvlJc w:val="left"/>
+      <w:pPr>
+        <w:tabs>
+          <w:tab w:val="num" w:pos="720"/>
+        </w:tabs>
+        <w:ind w:left="720" w:hanging="360"/>
+      </w:pPr>
+    </w:lvl>
+    <w:lvl w:ilvl="1" w:tentative="1">
+      <w:start w:val="1"/>
+      <w:numFmt w:val="decimal"/>
+      <w:lvlText w:val="%2."/>
+      <w:lvlJc w:val="left"/>
+      <w:pPr>
+        <w:tabs>
+          <w:tab w:val="num" w:pos="1440"/>
+        </w:tabs>
+        <w:ind w:left="1440" w:hanging="360"/>
+      </w:pPr>
+    </w:lvl>
+    <w:lvl w:ilvl="2" w:tentative="1">
+      <w:start w:val="1"/>
+      <w:numFmt w:val="decimal"/>
+      <w:lvlText w:val="%3."/>
+      <w:lvlJc w:val="left"/>
+      <w:pPr>
+        <w:tabs>
+          <w:tab w:val="num" w:pos="2160"/>
+        </w:tabs>
+        <w:ind w:left="2160" w:hanging="360"/>
+      </w:pPr>
+    </w:lvl>
+    <w:lvl w:ilvl="3" w:tentative="1">
+      <w:start w:val="1"/>
+      <w:numFmt w:val="decimal"/>
+      <w:lvlText w:val="%4."/>
+      <w:lvlJc w:val="left"/>
+      <w:pPr>
+        <w:tabs>
+          <w:tab w:val="num" w:pos="2880"/>
+        </w:tabs>
+        <w:ind w:left="2880" w:hanging="360"/>
+      </w:pPr>
+    </w:lvl>
+    <w:lvl w:ilvl="4" w:tentative="1">
+      <w:start w:val="1"/>
+      <w:numFmt w:val="decimal"/>
+      <w:lvlText w:val="%5."/>
+      <w:lvlJc w:val="left"/>
+      <w:pPr>
+        <w:tabs>
+          <w:tab w:val="num" w:pos="3600"/>
+        </w:tabs>
+        <w:ind w:left="3600" w:hanging="360"/>
+      </w:pPr>
+    </w:lvl>
+    <w:lvl w:ilvl="5" w:tentative="1">
+      <w:start w:val="1"/>
+      <w:numFmt w:val="decimal"/>
+      <w:lvlText w:val="%6."/>
+      <w:lvlJc w:val="left"/>
+      <w:pPr>
+        <w:tabs>
+          <w:tab w:val="num" w:pos="4320"/>
+        </w:tabs>
+        <w:ind w:left="4320" w:hanging="360"/>
+      </w:pPr>
+    </w:lvl>
+    <w:lvl w:ilvl="6" w:tentative="1">
+      <w:start w:val="1"/>
+      <w:numFmt w:val="decimal"/>
+      <w:lvlText w:val="%7."/>
+      <w:lvlJc w:val="left"/>
+      <w:pPr>
+        <w:tabs>
+          <w:tab w:val="num" w:pos="5040"/>
+        </w:tabs>
+        <w:ind w:left="5040" w:hanging="360"/>
+      </w:pPr>
+    </w:lvl>
+    <w:lvl w:ilvl="7" w:tentative="1">
+      <w:start w:val="1"/>
+      <w:numFmt w:val="decimal"/>
+      <w:lvlText w:val="%8."/>
+      <w:lvlJc w:val="left"/>
+      <w:pPr>
+        <w:tabs>
+          <w:tab w:val="num" w:pos="5760"/>
+        </w:tabs>
+        <w:ind w:left="5760" w:hanging="360"/>
+      </w:pPr>
+    </w:lvl>
+    <w:lvl w:ilvl="8" w:tentative="1">
+      <w:start w:val="1"/>
+      <w:numFmt w:val="decimal"/>
+      <w:lvlText w:val="%9."/>
+      <w:lvlJc w:val="left"/>
+      <w:pPr>
+        <w:tabs>
+          <w:tab w:val="num" w:pos="6480"/>
+        </w:tabs>
+        <w:ind w:left="6480" w:hanging="360"/>
+      </w:pPr>
+    </w:lvl>
+  </w:abstractNum>
+  <w:abstractNum w:abstractNumId="7">
+    <w:nsid w:val="5EC91B98"/>
+    <w:multiLevelType w:val="multilevel"/>
+    <w:tmpl w:val="B0C2AC8A"/>
+    <w:lvl w:ilvl="0">
+      <w:start w:val="1"/>
+      <w:numFmt w:val="bullet"/>
+      <w:lvlText w:val=""/>
+      <w:lvlJc w:val="left"/>
+      <w:pPr>
+        <w:tabs>
+          <w:tab w:val="num" w:pos="720"/>
+        </w:tabs>
+        <w:ind w:left="720" w:hanging="360"/>
+      </w:pPr>
+      <w:rPr>
+        <w:rFonts w:ascii="Symbol" w:hAnsi="Symbol" w:hint="default"/>
+        <w:sz w:val="20"/>
+      </w:rPr>
+    </w:lvl>
+    <w:lvl w:ilvl="1" w:tentative="1">
+      <w:start w:val="1"/>
+      <w:numFmt w:val="bullet"/>
+      <w:lvlText w:val="o"/>
+      <w:lvlJc w:val="left"/>
+      <w:pPr>
+        <w:tabs>
+          <w:tab w:val="num" w:pos="1440"/>
+        </w:tabs>
+        <w:ind w:left="1440" w:hanging="360"/>
+      </w:pPr>
+      <w:rPr>
+        <w:rFonts w:ascii="Courier New" w:hAnsi="Courier New" w:hint="default"/>
+        <w:sz w:val="20"/>
+      </w:rPr>
+    </w:lvl>
+    <w:lvl w:ilvl="2" w:tentative="1">
+      <w:start w:val="1"/>
+      <w:numFmt w:val="bullet"/>
+      <w:lvlText w:val=""/>
+      <w:lvlJc w:val="left"/>
+      <w:pPr>
+        <w:tabs>
+          <w:tab w:val="num" w:pos="2160"/>
+        </w:tabs>
+        <w:ind w:left="2160" w:hanging="360"/>
+      </w:pPr>
+      <w:rPr>
+        <w:rFonts w:ascii="Wingdings" w:hAnsi="Wingdings" w:hint="default"/>
+        <w:sz w:val="20"/>
+      </w:rPr>
+    </w:lvl>
+    <w:lvl w:ilvl="3" w:tentative="1">
+      <w:start w:val="1"/>
+      <w:numFmt w:val="bullet"/>
+      <w:lvlText w:val=""/>
+      <w:lvlJc w:val="left"/>
+      <w:pPr>
+        <w:tabs>
+          <w:tab w:val="num" w:pos="2880"/>
+        </w:tabs>
+        <w:ind w:left="2880" w:hanging="360"/>
+      </w:pPr>
+      <w:rPr>
+        <w:rFonts w:ascii="Wingdings" w:hAnsi="Wingdings" w:hint="default"/>
+        <w:sz w:val="20"/>
+      </w:rPr>
+    </w:lvl>
+    <w:lvl w:ilvl="4" w:tentative="1">
+      <w:start w:val="1"/>
+      <w:numFmt w:val="bullet"/>
+      <w:lvlText w:val=""/>
+      <w:lvlJc w:val="left"/>
+      <w:pPr>
+        <w:tabs>
+          <w:tab w:val="num" w:pos="3600"/>
+        </w:tabs>
+        <w:ind w:left="3600" w:hanging="360"/>
+      </w:pPr>
+      <w:rPr>
+        <w:rFonts w:ascii="Wingdings" w:hAnsi="Wingdings" w:hint="default"/>
+        <w:sz w:val="20"/>
+      </w:rPr>
+    </w:lvl>
+    <w:lvl w:ilvl="5" w:tentative="1">
+      <w:start w:val="1"/>
+      <w:numFmt w:val="bullet"/>
+      <w:lvlText w:val=""/>
+      <w:lvlJc w:val="left"/>
+      <w:pPr>
+        <w:tabs>
+          <w:tab w:val="num" w:pos="4320"/>
+        </w:tabs>
+        <w:ind w:left="4320" w:hanging="360"/>
+      </w:pPr>
+      <w:rPr>
+        <w:rFonts w:ascii="Wingdings" w:hAnsi="Wingdings" w:hint="default"/>
+        <w:sz w:val="20"/>
+      </w:rPr>
+    </w:lvl>
+    <w:lvl w:ilvl="6" w:tentative="1">
+      <w:start w:val="1"/>
+      <w:numFmt w:val="bullet"/>
+      <w:lvlText w:val=""/>
+      <w:lvlJc w:val="left"/>
+      <w:pPr>
+        <w:tabs>
+          <w:tab w:val="num" w:pos="5040"/>
+        </w:tabs>
+        <w:ind w:left="5040" w:hanging="360"/>
+      </w:pPr>
+      <w:rPr>
+        <w:rFonts w:ascii="Wingdings" w:hAnsi="Wingdings" w:hint="default"/>
+        <w:sz w:val="20"/>
+      </w:rPr>
+    </w:lvl>
+    <w:lvl w:ilvl="7" w:tentative="1">
+      <w:start w:val="1"/>
+      <w:numFmt w:val="bullet"/>
+      <w:lvlText w:val=""/>
+      <w:lvlJc w:val="left"/>
+      <w:pPr>
+        <w:tabs>
+          <w:tab w:val="num" w:pos="5760"/>
+        </w:tabs>
+        <w:ind w:left="5760" w:hanging="360"/>
+      </w:pPr>
+      <w:rPr>
+        <w:rFonts w:ascii="Wingdings" w:hAnsi="Wingdings" w:hint="default"/>
+        <w:sz w:val="20"/>
+      </w:rPr>
+    </w:lvl>
+    <w:lvl w:ilvl="8" w:tentative="1">
+      <w:start w:val="1"/>
+      <w:numFmt w:val="bullet"/>
+      <w:lvlText w:val=""/>
+      <w:lvlJc w:val="left"/>
+      <w:pPr>
+        <w:tabs>
+          <w:tab w:val="num" w:pos="6480"/>
+        </w:tabs>
+        <w:ind w:left="6480" w:hanging="360"/>
+      </w:pPr>
+      <w:rPr>
+        <w:rFonts w:ascii="Wingdings" w:hAnsi="Wingdings" w:hint="default"/>
+        <w:sz w:val="20"/>
+      </w:rPr>
     </w:lvl>
   </w:abstractNum>
   <w:num w:numId="1">
@@ -842,6 +1371,18 @@
   </w:num>
   <w:num w:numId="4">
     <w:abstractNumId w:val="3"/>
+  </w:num>
+  <w:num w:numId="5">
+    <w:abstractNumId w:val="4"/>
+  </w:num>
+  <w:num w:numId="6">
+    <w:abstractNumId w:val="6"/>
+  </w:num>
+  <w:num w:numId="7">
+    <w:abstractNumId w:val="7"/>
+  </w:num>
+  <w:num w:numId="8">
+    <w:abstractNumId w:val="5"/>
   </w:num>
 </w:numbering>
 </file>
@@ -1109,6 +1650,29 @@
       <w:color w:val="4F81BD" w:themeColor="accent1"/>
     </w:rPr>
   </w:style>
+  <w:style w:type="paragraph" w:styleId="berschrift6">
+    <w:name w:val="heading 6"/>
+    <w:basedOn w:val="Standard"/>
+    <w:next w:val="Standard"/>
+    <w:link w:val="berschrift6Zchn"/>
+    <w:uiPriority w:val="9"/>
+    <w:semiHidden/>
+    <w:unhideWhenUsed/>
+    <w:qFormat/>
+    <w:rsid w:val="00DE6744"/>
+    <w:pPr>
+      <w:keepNext/>
+      <w:keepLines/>
+      <w:spacing w:before="200"/>
+      <w:outlineLvl w:val="5"/>
+    </w:pPr>
+    <w:rPr>
+      <w:rFonts w:asciiTheme="majorHAnsi" w:eastAsiaTheme="majorEastAsia" w:hAnsiTheme="majorHAnsi" w:cstheme="majorBidi"/>
+      <w:i/>
+      <w:iCs/>
+      <w:color w:val="243F60" w:themeColor="accent1" w:themeShade="7F"/>
+    </w:rPr>
+  </w:style>
   <w:style w:type="character" w:default="1" w:styleId="Absatz-Standardschriftart">
     <w:name w:val="Default Paragraph Font"/>
     <w:uiPriority w:val="1"/>
@@ -1375,6 +1939,50 @@
       <w:spacing w:line="276" w:lineRule="auto"/>
       <w:outlineLvl w:val="9"/>
     </w:pPr>
+  </w:style>
+  <w:style w:type="character" w:customStyle="1" w:styleId="berschrift6Zchn">
+    <w:name w:val="Überschrift 6 Zchn"/>
+    <w:basedOn w:val="Absatz-Standardschriftart"/>
+    <w:link w:val="berschrift6"/>
+    <w:uiPriority w:val="9"/>
+    <w:semiHidden/>
+    <w:rsid w:val="00DE6744"/>
+    <w:rPr>
+      <w:rFonts w:asciiTheme="majorHAnsi" w:eastAsiaTheme="majorEastAsia" w:hAnsiTheme="majorHAnsi" w:cstheme="majorBidi"/>
+      <w:i/>
+      <w:iCs/>
+      <w:color w:val="243F60" w:themeColor="accent1" w:themeShade="7F"/>
+      <w:sz w:val="24"/>
+      <w:szCs w:val="20"/>
+      <w:lang w:eastAsia="de-DE"/>
+    </w:rPr>
+  </w:style>
+  <w:style w:type="paragraph" w:styleId="StandardWeb">
+    <w:name w:val="Normal (Web)"/>
+    <w:basedOn w:val="Standard"/>
+    <w:uiPriority w:val="99"/>
+    <w:semiHidden/>
+    <w:unhideWhenUsed/>
+    <w:rsid w:val="00DE6744"/>
+    <w:pPr>
+      <w:widowControl/>
+      <w:spacing w:before="100" w:beforeAutospacing="1" w:after="100" w:afterAutospacing="1"/>
+    </w:pPr>
+    <w:rPr>
+      <w:rFonts w:ascii="Times New Roman" w:eastAsia="Times New Roman" w:hAnsi="Times New Roman" w:cs="Times New Roman"/>
+      <w:szCs w:val="24"/>
+    </w:rPr>
+  </w:style>
+  <w:style w:type="character" w:styleId="Fett">
+    <w:name w:val="Strong"/>
+    <w:basedOn w:val="Absatz-Standardschriftart"/>
+    <w:uiPriority w:val="22"/>
+    <w:qFormat/>
+    <w:rsid w:val="00DE6744"/>
+    <w:rPr>
+      <w:b/>
+      <w:bCs/>
+    </w:rPr>
   </w:style>
 </w:styles>
 </file>
@@ -1642,6 +2250,29 @@
       <w:color w:val="4F81BD" w:themeColor="accent1"/>
     </w:rPr>
   </w:style>
+  <w:style w:type="paragraph" w:styleId="berschrift6">
+    <w:name w:val="heading 6"/>
+    <w:basedOn w:val="Standard"/>
+    <w:next w:val="Standard"/>
+    <w:link w:val="berschrift6Zchn"/>
+    <w:uiPriority w:val="9"/>
+    <w:semiHidden/>
+    <w:unhideWhenUsed/>
+    <w:qFormat/>
+    <w:rsid w:val="00DE6744"/>
+    <w:pPr>
+      <w:keepNext/>
+      <w:keepLines/>
+      <w:spacing w:before="200"/>
+      <w:outlineLvl w:val="5"/>
+    </w:pPr>
+    <w:rPr>
+      <w:rFonts w:asciiTheme="majorHAnsi" w:eastAsiaTheme="majorEastAsia" w:hAnsiTheme="majorHAnsi" w:cstheme="majorBidi"/>
+      <w:i/>
+      <w:iCs/>
+      <w:color w:val="243F60" w:themeColor="accent1" w:themeShade="7F"/>
+    </w:rPr>
+  </w:style>
   <w:style w:type="character" w:default="1" w:styleId="Absatz-Standardschriftart">
     <w:name w:val="Default Paragraph Font"/>
     <w:uiPriority w:val="1"/>
@@ -1908,6 +2539,50 @@
       <w:spacing w:line="276" w:lineRule="auto"/>
       <w:outlineLvl w:val="9"/>
     </w:pPr>
+  </w:style>
+  <w:style w:type="character" w:customStyle="1" w:styleId="berschrift6Zchn">
+    <w:name w:val="Überschrift 6 Zchn"/>
+    <w:basedOn w:val="Absatz-Standardschriftart"/>
+    <w:link w:val="berschrift6"/>
+    <w:uiPriority w:val="9"/>
+    <w:semiHidden/>
+    <w:rsid w:val="00DE6744"/>
+    <w:rPr>
+      <w:rFonts w:asciiTheme="majorHAnsi" w:eastAsiaTheme="majorEastAsia" w:hAnsiTheme="majorHAnsi" w:cstheme="majorBidi"/>
+      <w:i/>
+      <w:iCs/>
+      <w:color w:val="243F60" w:themeColor="accent1" w:themeShade="7F"/>
+      <w:sz w:val="24"/>
+      <w:szCs w:val="20"/>
+      <w:lang w:eastAsia="de-DE"/>
+    </w:rPr>
+  </w:style>
+  <w:style w:type="paragraph" w:styleId="StandardWeb">
+    <w:name w:val="Normal (Web)"/>
+    <w:basedOn w:val="Standard"/>
+    <w:uiPriority w:val="99"/>
+    <w:semiHidden/>
+    <w:unhideWhenUsed/>
+    <w:rsid w:val="00DE6744"/>
+    <w:pPr>
+      <w:widowControl/>
+      <w:spacing w:before="100" w:beforeAutospacing="1" w:after="100" w:afterAutospacing="1"/>
+    </w:pPr>
+    <w:rPr>
+      <w:rFonts w:ascii="Times New Roman" w:eastAsia="Times New Roman" w:hAnsi="Times New Roman" w:cs="Times New Roman"/>
+      <w:szCs w:val="24"/>
+    </w:rPr>
+  </w:style>
+  <w:style w:type="character" w:styleId="Fett">
+    <w:name w:val="Strong"/>
+    <w:basedOn w:val="Absatz-Standardschriftart"/>
+    <w:uiPriority w:val="22"/>
+    <w:qFormat/>
+    <w:rsid w:val="00DE6744"/>
+    <w:rPr>
+      <w:b/>
+      <w:bCs/>
+    </w:rPr>
   </w:style>
 </w:styles>
 </file>

</xml_diff>